<commit_message>
Implement Project Plan and Research Proposal
</commit_message>
<xml_diff>
--- a/Appendices/Planning.docx
+++ b/Appendices/Planning.docx
@@ -2,6 +2,1787 @@
 <file path=word/document.xml><?xml version="1.0" encoding="utf-8"?>
 <w:document xmlns:wpc="http://schemas.microsoft.com/office/word/2010/wordprocessingCanvas" xmlns:cx="http://schemas.microsoft.com/office/drawing/2014/chartex" xmlns:cx1="http://schemas.microsoft.com/office/drawing/2015/9/8/chartex" xmlns:cx2="http://schemas.microsoft.com/office/drawing/2015/10/21/chartex" xmlns:cx3="http://schemas.microsoft.com/office/drawing/2016/5/9/chartex" xmlns:cx4="http://schemas.microsoft.com/office/drawing/2016/5/10/chartex" xmlns:cx5="http://schemas.microsoft.com/office/drawing/2016/5/11/chartex" xmlns:cx6="http://schemas.microsoft.com/office/drawing/2016/5/12/chartex" xmlns:cx7="http://schemas.microsoft.com/office/drawing/2016/5/13/chartex" xmlns:cx8="http://schemas.microsoft.com/office/drawing/2016/5/14/chartex" xmlns:mc="http://schemas.openxmlformats.org/markup-compatibility/2006" xmlns:aink="http://schemas.microsoft.com/office/drawing/2016/ink" xmlns:am3d="http://schemas.microsoft.com/office/drawing/2017/model3d" xmlns:o="urn:schemas-microsoft-com:office:office" xmlns:oel="http://schemas.microsoft.com/office/2019/extlst" xmlns:r="http://schemas.openxmlformats.org/officeDocument/2006/relationships" xmlns:m="http://schemas.openxmlformats.org/officeDocument/2006/math" xmlns:v="urn:schemas-microsoft-com:vml" xmlns:wp14="http://schemas.microsoft.com/office/word/2010/wordprocessingDrawing" xmlns:wp="http://schemas.openxmlformats.org/drawingml/2006/wordprocessingDrawing" xmlns:w10="urn:schemas-microsoft-com:office:word" xmlns:w="http://schemas.openxmlformats.org/wordprocessingml/2006/main" xmlns:w14="http://schemas.microsoft.com/office/word/2010/wordml" xmlns:w15="http://schemas.microsoft.com/office/word/2012/wordml" xmlns:w16cex="http://schemas.microsoft.com/office/word/2018/wordml/cex" xmlns:w16cid="http://schemas.microsoft.com/office/word/2016/wordml/cid" xmlns:w16="http://schemas.microsoft.com/office/word/2018/wordml" xmlns:w16sdtdh="http://schemas.microsoft.com/office/word/2020/wordml/sdtdatahash" xmlns:w16se="http://schemas.microsoft.com/office/word/2015/wordml/symex" xmlns:wpg="http://schemas.microsoft.com/office/word/2010/wordprocessingGroup" xmlns:wpi="http://schemas.microsoft.com/office/word/2010/wordprocessingInk" xmlns:wne="http://schemas.microsoft.com/office/word/2006/wordml" xmlns:wps="http://schemas.microsoft.com/office/word/2010/wordprocessingShape" mc:Ignorable="w14 w15 w16se w16cid w16 w16cex w16sdtdh wp14">
   <w:body>
+    <w:p>
+      <w:pPr>
+        <w:spacing w:line="360" w:lineRule="auto"/>
+      </w:pPr>
+      <w:r>
+        <w:rPr>
+          <w:noProof/>
+        </w:rPr>
+        <mc:AlternateContent>
+          <mc:Choice Requires="wpg">
+            <w:drawing>
+              <wp:anchor distT="0" distB="0" distL="114300" distR="114300" simplePos="0" relativeHeight="251661312" behindDoc="0" locked="0" layoutInCell="1" allowOverlap="1" wp14:anchorId="15733B75" wp14:editId="00BCA956">
+                <wp:simplePos x="0" y="0"/>
+                <wp:positionH relativeFrom="page">
+                  <wp:posOffset>222885</wp:posOffset>
+                </wp:positionH>
+                <wp:positionV relativeFrom="page">
+                  <wp:posOffset>300990</wp:posOffset>
+                </wp:positionV>
+                <wp:extent cx="7315200" cy="1104900"/>
+                <wp:effectExtent l="0" t="0" r="0" b="0"/>
+                <wp:wrapNone/>
+                <wp:docPr id="149" name="Group 149"/>
+                <wp:cNvGraphicFramePr/>
+                <a:graphic xmlns:a="http://schemas.openxmlformats.org/drawingml/2006/main">
+                  <a:graphicData uri="http://schemas.microsoft.com/office/word/2010/wordprocessingGroup">
+                    <wpg:wgp>
+                      <wpg:cNvGrpSpPr/>
+                      <wpg:grpSpPr>
+                        <a:xfrm>
+                          <a:off x="0" y="0"/>
+                          <a:ext cx="7315200" cy="1104900"/>
+                          <a:chOff x="0" y="-1"/>
+                          <a:chExt cx="7315200" cy="1216153"/>
+                        </a:xfrm>
+                      </wpg:grpSpPr>
+                      <wps:wsp>
+                        <wps:cNvPr id="150" name="Rechteck 51"/>
+                        <wps:cNvSpPr/>
+                        <wps:spPr>
+                          <a:xfrm>
+                            <a:off x="0" y="-1"/>
+                            <a:ext cx="7315200" cy="1130373"/>
+                          </a:xfrm>
+                          <a:custGeom>
+                            <a:avLst/>
+                            <a:gdLst>
+                              <a:gd name="connsiteX0" fmla="*/ 0 w 7312660"/>
+                              <a:gd name="connsiteY0" fmla="*/ 0 h 1215390"/>
+                              <a:gd name="connsiteX1" fmla="*/ 7312660 w 7312660"/>
+                              <a:gd name="connsiteY1" fmla="*/ 0 h 1215390"/>
+                              <a:gd name="connsiteX2" fmla="*/ 7312660 w 7312660"/>
+                              <a:gd name="connsiteY2" fmla="*/ 1215390 h 1215390"/>
+                              <a:gd name="connsiteX3" fmla="*/ 0 w 7312660"/>
+                              <a:gd name="connsiteY3" fmla="*/ 1215390 h 1215390"/>
+                              <a:gd name="connsiteX4" fmla="*/ 0 w 7312660"/>
+                              <a:gd name="connsiteY4" fmla="*/ 0 h 1215390"/>
+                              <a:gd name="connsiteX0" fmla="*/ 0 w 7312660"/>
+                              <a:gd name="connsiteY0" fmla="*/ 0 h 1215390"/>
+                              <a:gd name="connsiteX1" fmla="*/ 7312660 w 7312660"/>
+                              <a:gd name="connsiteY1" fmla="*/ 0 h 1215390"/>
+                              <a:gd name="connsiteX2" fmla="*/ 7312660 w 7312660"/>
+                              <a:gd name="connsiteY2" fmla="*/ 1215390 h 1215390"/>
+                              <a:gd name="connsiteX3" fmla="*/ 3667125 w 7312660"/>
+                              <a:gd name="connsiteY3" fmla="*/ 1209675 h 1215390"/>
+                              <a:gd name="connsiteX4" fmla="*/ 0 w 7312660"/>
+                              <a:gd name="connsiteY4" fmla="*/ 1215390 h 1215390"/>
+                              <a:gd name="connsiteX5" fmla="*/ 0 w 7312660"/>
+                              <a:gd name="connsiteY5" fmla="*/ 0 h 1215390"/>
+                              <a:gd name="connsiteX0" fmla="*/ 0 w 7312660"/>
+                              <a:gd name="connsiteY0" fmla="*/ 0 h 1215390"/>
+                              <a:gd name="connsiteX1" fmla="*/ 7312660 w 7312660"/>
+                              <a:gd name="connsiteY1" fmla="*/ 0 h 1215390"/>
+                              <a:gd name="connsiteX2" fmla="*/ 7312660 w 7312660"/>
+                              <a:gd name="connsiteY2" fmla="*/ 1215390 h 1215390"/>
+                              <a:gd name="connsiteX3" fmla="*/ 3619500 w 7312660"/>
+                              <a:gd name="connsiteY3" fmla="*/ 733425 h 1215390"/>
+                              <a:gd name="connsiteX4" fmla="*/ 0 w 7312660"/>
+                              <a:gd name="connsiteY4" fmla="*/ 1215390 h 1215390"/>
+                              <a:gd name="connsiteX5" fmla="*/ 0 w 7312660"/>
+                              <a:gd name="connsiteY5" fmla="*/ 0 h 1215390"/>
+                              <a:gd name="connsiteX0" fmla="*/ 0 w 7312660"/>
+                              <a:gd name="connsiteY0" fmla="*/ 0 h 1215390"/>
+                              <a:gd name="connsiteX1" fmla="*/ 7312660 w 7312660"/>
+                              <a:gd name="connsiteY1" fmla="*/ 0 h 1215390"/>
+                              <a:gd name="connsiteX2" fmla="*/ 7312660 w 7312660"/>
+                              <a:gd name="connsiteY2" fmla="*/ 1129665 h 1215390"/>
+                              <a:gd name="connsiteX3" fmla="*/ 3619500 w 7312660"/>
+                              <a:gd name="connsiteY3" fmla="*/ 733425 h 1215390"/>
+                              <a:gd name="connsiteX4" fmla="*/ 0 w 7312660"/>
+                              <a:gd name="connsiteY4" fmla="*/ 1215390 h 1215390"/>
+                              <a:gd name="connsiteX5" fmla="*/ 0 w 7312660"/>
+                              <a:gd name="connsiteY5" fmla="*/ 0 h 1215390"/>
+                              <a:gd name="connsiteX0" fmla="*/ 9525 w 7322185"/>
+                              <a:gd name="connsiteY0" fmla="*/ 0 h 1129665"/>
+                              <a:gd name="connsiteX1" fmla="*/ 7322185 w 7322185"/>
+                              <a:gd name="connsiteY1" fmla="*/ 0 h 1129665"/>
+                              <a:gd name="connsiteX2" fmla="*/ 7322185 w 7322185"/>
+                              <a:gd name="connsiteY2" fmla="*/ 1129665 h 1129665"/>
+                              <a:gd name="connsiteX3" fmla="*/ 3629025 w 7322185"/>
+                              <a:gd name="connsiteY3" fmla="*/ 733425 h 1129665"/>
+                              <a:gd name="connsiteX4" fmla="*/ 0 w 7322185"/>
+                              <a:gd name="connsiteY4" fmla="*/ 1091565 h 1129665"/>
+                              <a:gd name="connsiteX5" fmla="*/ 9525 w 7322185"/>
+                              <a:gd name="connsiteY5" fmla="*/ 0 h 1129665"/>
+                              <a:gd name="connsiteX0" fmla="*/ 0 w 7312660"/>
+                              <a:gd name="connsiteY0" fmla="*/ 0 h 1129665"/>
+                              <a:gd name="connsiteX1" fmla="*/ 7312660 w 7312660"/>
+                              <a:gd name="connsiteY1" fmla="*/ 0 h 1129665"/>
+                              <a:gd name="connsiteX2" fmla="*/ 7312660 w 7312660"/>
+                              <a:gd name="connsiteY2" fmla="*/ 1129665 h 1129665"/>
+                              <a:gd name="connsiteX3" fmla="*/ 3619500 w 7312660"/>
+                              <a:gd name="connsiteY3" fmla="*/ 733425 h 1129665"/>
+                              <a:gd name="connsiteX4" fmla="*/ 0 w 7312660"/>
+                              <a:gd name="connsiteY4" fmla="*/ 1091565 h 1129665"/>
+                              <a:gd name="connsiteX5" fmla="*/ 0 w 7312660"/>
+                              <a:gd name="connsiteY5" fmla="*/ 0 h 1129665"/>
+                            </a:gdLst>
+                            <a:ahLst/>
+                            <a:cxnLst>
+                              <a:cxn ang="0">
+                                <a:pos x="connsiteX0" y="connsiteY0"/>
+                              </a:cxn>
+                              <a:cxn ang="0">
+                                <a:pos x="connsiteX1" y="connsiteY1"/>
+                              </a:cxn>
+                              <a:cxn ang="0">
+                                <a:pos x="connsiteX2" y="connsiteY2"/>
+                              </a:cxn>
+                              <a:cxn ang="0">
+                                <a:pos x="connsiteX3" y="connsiteY3"/>
+                              </a:cxn>
+                              <a:cxn ang="0">
+                                <a:pos x="connsiteX4" y="connsiteY4"/>
+                              </a:cxn>
+                              <a:cxn ang="0">
+                                <a:pos x="connsiteX5" y="connsiteY5"/>
+                              </a:cxn>
+                            </a:cxnLst>
+                            <a:rect l="l" t="t" r="r" b="b"/>
+                            <a:pathLst>
+                              <a:path w="7312660" h="1129665">
+                                <a:moveTo>
+                                  <a:pt x="0" y="0"/>
+                                </a:moveTo>
+                                <a:lnTo>
+                                  <a:pt x="7312660" y="0"/>
+                                </a:lnTo>
+                                <a:lnTo>
+                                  <a:pt x="7312660" y="1129665"/>
+                                </a:lnTo>
+                                <a:lnTo>
+                                  <a:pt x="3619500" y="733425"/>
+                                </a:lnTo>
+                                <a:lnTo>
+                                  <a:pt x="0" y="1091565"/>
+                                </a:lnTo>
+                                <a:lnTo>
+                                  <a:pt x="0" y="0"/>
+                                </a:lnTo>
+                                <a:close/>
+                              </a:path>
+                            </a:pathLst>
+                          </a:custGeom>
+                          <a:ln>
+                            <a:noFill/>
+                          </a:ln>
+                        </wps:spPr>
+                        <wps:style>
+                          <a:lnRef idx="2">
+                            <a:schemeClr val="accent1">
+                              <a:shade val="50000"/>
+                            </a:schemeClr>
+                          </a:lnRef>
+                          <a:fillRef idx="1">
+                            <a:schemeClr val="accent1"/>
+                          </a:fillRef>
+                          <a:effectRef idx="0">
+                            <a:schemeClr val="accent1"/>
+                          </a:effectRef>
+                          <a:fontRef idx="minor">
+                            <a:schemeClr val="lt1"/>
+                          </a:fontRef>
+                        </wps:style>
+                        <wps:bodyPr rot="0" spcFirstLastPara="0" vertOverflow="overflow" horzOverflow="overflow" vert="horz" wrap="square" lIns="91440" tIns="45720" rIns="91440" bIns="45720" numCol="1" spcCol="0" rtlCol="0" fromWordArt="0" anchor="ctr" anchorCtr="0" forceAA="0" compatLnSpc="1">
+                          <a:prstTxWarp prst="textNoShape">
+                            <a:avLst/>
+                          </a:prstTxWarp>
+                          <a:noAutofit/>
+                        </wps:bodyPr>
+                      </wps:wsp>
+                      <wps:wsp>
+                        <wps:cNvPr id="151" name="Rechteck 151"/>
+                        <wps:cNvSpPr/>
+                        <wps:spPr>
+                          <a:xfrm>
+                            <a:off x="0" y="0"/>
+                            <a:ext cx="7315200" cy="1216152"/>
+                          </a:xfrm>
+                          <a:prstGeom prst="rect">
+                            <a:avLst/>
+                          </a:prstGeom>
+                          <a:blipFill>
+                            <a:blip r:embed="rId4"/>
+                            <a:stretch>
+                              <a:fillRect r="-7574"/>
+                            </a:stretch>
+                          </a:blipFill>
+                          <a:ln>
+                            <a:noFill/>
+                          </a:ln>
+                        </wps:spPr>
+                        <wps:style>
+                          <a:lnRef idx="2">
+                            <a:schemeClr val="accent1">
+                              <a:shade val="50000"/>
+                            </a:schemeClr>
+                          </a:lnRef>
+                          <a:fillRef idx="1">
+                            <a:schemeClr val="accent1"/>
+                          </a:fillRef>
+                          <a:effectRef idx="0">
+                            <a:schemeClr val="accent1"/>
+                          </a:effectRef>
+                          <a:fontRef idx="minor">
+                            <a:schemeClr val="lt1"/>
+                          </a:fontRef>
+                        </wps:style>
+                        <wps:bodyPr rot="0" spcFirstLastPara="0" vertOverflow="overflow" horzOverflow="overflow" vert="horz" wrap="square" lIns="91440" tIns="45720" rIns="91440" bIns="45720" numCol="1" spcCol="0" rtlCol="0" fromWordArt="0" anchor="ctr" anchorCtr="0" forceAA="0" compatLnSpc="1">
+                          <a:prstTxWarp prst="textNoShape">
+                            <a:avLst/>
+                          </a:prstTxWarp>
+                          <a:noAutofit/>
+                        </wps:bodyPr>
+                      </wps:wsp>
+                    </wpg:wgp>
+                  </a:graphicData>
+                </a:graphic>
+                <wp14:sizeRelH relativeFrom="page">
+                  <wp14:pctWidth>94100</wp14:pctWidth>
+                </wp14:sizeRelH>
+                <wp14:sizeRelV relativeFrom="page">
+                  <wp14:pctHeight>0</wp14:pctHeight>
+                </wp14:sizeRelV>
+              </wp:anchor>
+            </w:drawing>
+          </mc:Choice>
+          <mc:Fallback>
+            <w:pict>
+              <v:group w14:anchorId="508E6933" id="Group 149" o:spid="_x0000_s1026" style="position:absolute;margin-left:17.55pt;margin-top:23.7pt;width:8in;height:87pt;z-index:251661312;mso-width-percent:941;mso-position-horizontal-relative:page;mso-position-vertical-relative:page;mso-width-percent:941" coordorigin="" coordsize="73152,12161" o:gfxdata="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">
+                <v:shape id="Rechteck 51" o:spid="_x0000_s1027" style="position:absolute;width:73152;height:11303;visibility:visible;mso-wrap-style:square;v-text-anchor:middle" coordsize="7312660,1129665" o:gfxdata="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" path="m,l7312660,r,1129665l3619500,733425,,1091565,,xe" fillcolor="#4472c4 [3204]" stroked="f" strokeweight="1pt">
+                  <v:stroke joinstyle="miter"/>
+                  <v:path arrowok="t" o:connecttype="custom" o:connectlocs="0,0;7315200,0;7315200,1130373;3620757,733885;0,1092249;0,0" o:connectangles="0,0,0,0,0,0"/>
+                </v:shape>
+                <v:rect id="Rechteck 151" o:spid="_x0000_s1028" style="position:absolute;width:73152;height:12161;visibility:visible;mso-wrap-style:square;v-text-anchor:middle" o:gfxdata="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" stroked="f" strokeweight="1pt">
+                  <v:fill r:id="rId5" o:title="" recolor="t" rotate="t" type="frame"/>
+                </v:rect>
+                <w10:wrap anchorx="page" anchory="page"/>
+              </v:group>
+            </w:pict>
+          </mc:Fallback>
+        </mc:AlternateContent>
+      </w:r>
+    </w:p>
+    <w:sdt>
+      <w:sdtPr>
+        <w:id w:val="508334478"/>
+        <w:docPartObj>
+          <w:docPartGallery w:val="Cover Pages"/>
+          <w:docPartUnique/>
+        </w:docPartObj>
+      </w:sdtPr>
+      <w:sdtEndPr>
+        <w:rPr>
+          <w:color w:val="4472C4" w:themeColor="accent1"/>
+          <w:sz w:val="48"/>
+          <w:szCs w:val="48"/>
+          <w:lang w:val="en-US"/>
+        </w:rPr>
+      </w:sdtEndPr>
+      <w:sdtContent>
+        <w:p>
+          <w:pPr>
+            <w:spacing w:line="360" w:lineRule="auto"/>
+            <w:rPr>
+              <w:noProof/>
+            </w:rPr>
+          </w:pPr>
+        </w:p>
+        <w:p>
+          <w:pPr>
+            <w:spacing w:line="360" w:lineRule="auto"/>
+          </w:pPr>
+          <w:r>
+            <w:rPr>
+              <w:noProof/>
+            </w:rPr>
+            <w:drawing>
+              <wp:anchor distT="0" distB="0" distL="114300" distR="114300" simplePos="0" relativeHeight="251665408" behindDoc="1" locked="0" layoutInCell="1" allowOverlap="1" wp14:anchorId="60B8F3B3" wp14:editId="326A015B">
+                <wp:simplePos x="0" y="0"/>
+                <wp:positionH relativeFrom="margin">
+                  <wp:posOffset>1623695</wp:posOffset>
+                </wp:positionH>
+                <wp:positionV relativeFrom="paragraph">
+                  <wp:posOffset>213360</wp:posOffset>
+                </wp:positionV>
+                <wp:extent cx="2880000" cy="2186005"/>
+                <wp:effectExtent l="0" t="0" r="0" b="5080"/>
+                <wp:wrapNone/>
+                <wp:docPr id="1111403231" name="Picture 3" descr="Jaarverslag NHL Stenden 2020"/>
+                <wp:cNvGraphicFramePr>
+                  <a:graphicFrameLocks xmlns:a="http://schemas.openxmlformats.org/drawingml/2006/main" noChangeAspect="1"/>
+                </wp:cNvGraphicFramePr>
+                <a:graphic xmlns:a="http://schemas.openxmlformats.org/drawingml/2006/main">
+                  <a:graphicData uri="http://schemas.openxmlformats.org/drawingml/2006/picture">
+                    <pic:pic xmlns:pic="http://schemas.openxmlformats.org/drawingml/2006/picture">
+                      <pic:nvPicPr>
+                        <pic:cNvPr id="0" name="Picture 11" descr="Jaarverslag NHL Stenden 2020"/>
+                        <pic:cNvPicPr>
+                          <a:picLocks noChangeAspect="1" noChangeArrowheads="1"/>
+                        </pic:cNvPicPr>
+                      </pic:nvPicPr>
+                      <pic:blipFill>
+                        <a:blip r:embed="rId6" cstate="print">
+                          <a:extLst>
+                            <a:ext uri="{28A0092B-C50C-407E-A947-70E740481C1C}">
+                              <a14:useLocalDpi xmlns:a14="http://schemas.microsoft.com/office/drawing/2010/main" val="0"/>
+                            </a:ext>
+                          </a:extLst>
+                        </a:blip>
+                        <a:srcRect/>
+                        <a:stretch>
+                          <a:fillRect/>
+                        </a:stretch>
+                      </pic:blipFill>
+                      <pic:spPr bwMode="auto">
+                        <a:xfrm>
+                          <a:off x="0" y="0"/>
+                          <a:ext cx="2880000" cy="2186005"/>
+                        </a:xfrm>
+                        <a:prstGeom prst="rect">
+                          <a:avLst/>
+                        </a:prstGeom>
+                        <a:noFill/>
+                        <a:ln>
+                          <a:noFill/>
+                        </a:ln>
+                      </pic:spPr>
+                    </pic:pic>
+                  </a:graphicData>
+                </a:graphic>
+                <wp14:sizeRelH relativeFrom="page">
+                  <wp14:pctWidth>0</wp14:pctWidth>
+                </wp14:sizeRelH>
+                <wp14:sizeRelV relativeFrom="page">
+                  <wp14:pctHeight>0</wp14:pctHeight>
+                </wp14:sizeRelV>
+              </wp:anchor>
+            </w:drawing>
+          </w:r>
+          <w:r>
+            <w:rPr>
+              <w:noProof/>
+            </w:rPr>
+            <w:t xml:space="preserve"> </w:t>
+          </w:r>
+        </w:p>
+        <w:p>
+          <w:pPr>
+            <w:spacing w:line="360" w:lineRule="auto"/>
+            <w:rPr>
+              <w:color w:val="4472C4" w:themeColor="accent1"/>
+              <w:sz w:val="48"/>
+              <w:szCs w:val="48"/>
+              <w:lang w:val="en-US"/>
+            </w:rPr>
+          </w:pPr>
+          <w:r>
+            <w:rPr>
+              <w:noProof/>
+            </w:rPr>
+            <mc:AlternateContent>
+              <mc:Choice Requires="wps">
+                <w:drawing>
+                  <wp:anchor distT="45720" distB="45720" distL="114300" distR="114300" simplePos="0" relativeHeight="251663360" behindDoc="0" locked="0" layoutInCell="1" allowOverlap="1" wp14:anchorId="27C2D182" wp14:editId="77EC2CB5">
+                    <wp:simplePos x="0" y="0"/>
+                    <wp:positionH relativeFrom="margin">
+                      <wp:posOffset>3508798</wp:posOffset>
+                    </wp:positionH>
+                    <wp:positionV relativeFrom="paragraph">
+                      <wp:posOffset>7236248</wp:posOffset>
+                    </wp:positionV>
+                    <wp:extent cx="2360930" cy="1404620"/>
+                    <wp:effectExtent l="0" t="0" r="0" b="6350"/>
+                    <wp:wrapSquare wrapText="bothSides"/>
+                    <wp:docPr id="1" name="Text Box 1"/>
+                    <wp:cNvGraphicFramePr>
+                      <a:graphicFrameLocks xmlns:a="http://schemas.openxmlformats.org/drawingml/2006/main"/>
+                    </wp:cNvGraphicFramePr>
+                    <a:graphic xmlns:a="http://schemas.openxmlformats.org/drawingml/2006/main">
+                      <a:graphicData uri="http://schemas.microsoft.com/office/word/2010/wordprocessingShape">
+                        <wps:wsp>
+                          <wps:cNvSpPr txBox="1">
+                            <a:spLocks noChangeArrowheads="1"/>
+                          </wps:cNvSpPr>
+                          <wps:spPr bwMode="auto">
+                            <a:xfrm>
+                              <a:off x="0" y="0"/>
+                              <a:ext cx="2360930" cy="1404620"/>
+                            </a:xfrm>
+                            <a:prstGeom prst="rect">
+                              <a:avLst/>
+                            </a:prstGeom>
+                            <a:noFill/>
+                            <a:ln w="9525">
+                              <a:noFill/>
+                              <a:miter lim="800000"/>
+                              <a:headEnd/>
+                              <a:tailEnd/>
+                            </a:ln>
+                          </wps:spPr>
+                          <wps:txbx>
+                            <w:txbxContent>
+                              <w:p>
+                                <w:pPr>
+                                  <w:pStyle w:val="NoSpacing"/>
+                                  <w:jc w:val="right"/>
+                                  <w:rPr>
+                                    <w:color w:val="595959" w:themeColor="text1" w:themeTint="A6"/>
+                                    <w:sz w:val="20"/>
+                                    <w:szCs w:val="20"/>
+                                    <w:lang w:val="en-GB"/>
+                                  </w:rPr>
+                                </w:pPr>
+                                <w:r>
+                                  <w:rPr>
+                                    <w:color w:val="595959" w:themeColor="text1" w:themeTint="A6"/>
+                                    <w:sz w:val="20"/>
+                                    <w:szCs w:val="20"/>
+                                    <w:lang w:val="en-GB"/>
+                                  </w:rPr>
+                                  <w:t>Quality ICT B.V.</w:t>
+                                </w:r>
+                              </w:p>
+                              <w:p>
+                                <w:pPr>
+                                  <w:pStyle w:val="NoSpacing"/>
+                                  <w:jc w:val="right"/>
+                                  <w:rPr>
+                                    <w:color w:val="595959" w:themeColor="text1" w:themeTint="A6"/>
+                                    <w:sz w:val="20"/>
+                                    <w:szCs w:val="20"/>
+                                    <w:lang w:val="en-GB"/>
+                                  </w:rPr>
+                                </w:pPr>
+                              </w:p>
+                            </w:txbxContent>
+                          </wps:txbx>
+                          <wps:bodyPr rot="0" vert="horz" wrap="square" lIns="91440" tIns="45720" rIns="91440" bIns="45720" anchor="t" anchorCtr="0">
+                            <a:spAutoFit/>
+                          </wps:bodyPr>
+                        </wps:wsp>
+                      </a:graphicData>
+                    </a:graphic>
+                    <wp14:sizeRelH relativeFrom="margin">
+                      <wp14:pctWidth>40000</wp14:pctWidth>
+                    </wp14:sizeRelH>
+                    <wp14:sizeRelV relativeFrom="margin">
+                      <wp14:pctHeight>20000</wp14:pctHeight>
+                    </wp14:sizeRelV>
+                  </wp:anchor>
+                </w:drawing>
+              </mc:Choice>
+              <mc:Fallback>
+                <w:pict>
+                  <v:shapetype w14:anchorId="27C2D182" id="_x0000_t202" coordsize="21600,21600" o:spt="202" path="m,l,21600r21600,l21600,xe">
+                    <v:stroke joinstyle="miter"/>
+                    <v:path gradientshapeok="t" o:connecttype="rect"/>
+                  </v:shapetype>
+                  <v:shape id="Text Box 1" o:spid="_x0000_s1026" type="#_x0000_t202" style="position:absolute;margin-left:276.3pt;margin-top:569.8pt;width:185.9pt;height:110.6pt;z-index:251663360;visibility:visible;mso-wrap-style:square;mso-width-percent:400;mso-height-percent:200;mso-wrap-distance-left:9pt;mso-wrap-distance-top:3.6pt;mso-wrap-distance-right:9pt;mso-wrap-distance-bottom:3.6pt;mso-position-horizontal:absolute;mso-position-horizontal-relative:margin;mso-position-vertical:absolute;mso-position-vertical-relative:text;mso-width-percent:400;mso-height-percent:200;mso-width-relative:margin;mso-height-relative:margin;v-text-anchor:top" o:gfxdata="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" filled="f" stroked="f">
+                    <v:textbox style="mso-fit-shape-to-text:t">
+                      <w:txbxContent>
+                        <w:p>
+                          <w:pPr>
+                            <w:pStyle w:val="NoSpacing"/>
+                            <w:jc w:val="right"/>
+                            <w:rPr>
+                              <w:color w:val="595959" w:themeColor="text1" w:themeTint="A6"/>
+                              <w:sz w:val="20"/>
+                              <w:szCs w:val="20"/>
+                              <w:lang w:val="en-GB"/>
+                            </w:rPr>
+                          </w:pPr>
+                          <w:r>
+                            <w:rPr>
+                              <w:color w:val="595959" w:themeColor="text1" w:themeTint="A6"/>
+                              <w:sz w:val="20"/>
+                              <w:szCs w:val="20"/>
+                              <w:lang w:val="en-GB"/>
+                            </w:rPr>
+                            <w:t>Quality ICT B.V.</w:t>
+                          </w:r>
+                        </w:p>
+                        <w:p>
+                          <w:pPr>
+                            <w:pStyle w:val="NoSpacing"/>
+                            <w:jc w:val="right"/>
+                            <w:rPr>
+                              <w:color w:val="595959" w:themeColor="text1" w:themeTint="A6"/>
+                              <w:sz w:val="20"/>
+                              <w:szCs w:val="20"/>
+                              <w:lang w:val="en-GB"/>
+                            </w:rPr>
+                          </w:pPr>
+                        </w:p>
+                      </w:txbxContent>
+                    </v:textbox>
+                    <w10:wrap type="square" anchorx="margin"/>
+                  </v:shape>
+                </w:pict>
+              </mc:Fallback>
+            </mc:AlternateContent>
+          </w:r>
+          <w:r>
+            <w:rPr>
+              <w:noProof/>
+            </w:rPr>
+            <mc:AlternateContent>
+              <mc:Choice Requires="wps">
+                <w:drawing>
+                  <wp:anchor distT="45720" distB="45720" distL="114300" distR="114300" simplePos="0" relativeHeight="251662336" behindDoc="0" locked="0" layoutInCell="1" allowOverlap="1" wp14:anchorId="3A7C1CB5" wp14:editId="46661675">
+                    <wp:simplePos x="0" y="0"/>
+                    <wp:positionH relativeFrom="margin">
+                      <wp:align>right</wp:align>
+                    </wp:positionH>
+                    <wp:positionV relativeFrom="paragraph">
+                      <wp:posOffset>6748780</wp:posOffset>
+                    </wp:positionV>
+                    <wp:extent cx="2360930" cy="1404620"/>
+                    <wp:effectExtent l="0" t="0" r="0" b="0"/>
+                    <wp:wrapSquare wrapText="bothSides"/>
+                    <wp:docPr id="217" name="Text Box 217"/>
+                    <wp:cNvGraphicFramePr>
+                      <a:graphicFrameLocks xmlns:a="http://schemas.openxmlformats.org/drawingml/2006/main"/>
+                    </wp:cNvGraphicFramePr>
+                    <a:graphic xmlns:a="http://schemas.openxmlformats.org/drawingml/2006/main">
+                      <a:graphicData uri="http://schemas.microsoft.com/office/word/2010/wordprocessingShape">
+                        <wps:wsp>
+                          <wps:cNvSpPr txBox="1">
+                            <a:spLocks noChangeArrowheads="1"/>
+                          </wps:cNvSpPr>
+                          <wps:spPr bwMode="auto">
+                            <a:xfrm>
+                              <a:off x="0" y="0"/>
+                              <a:ext cx="2360930" cy="1404620"/>
+                            </a:xfrm>
+                            <a:prstGeom prst="rect">
+                              <a:avLst/>
+                            </a:prstGeom>
+                            <a:noFill/>
+                            <a:ln w="9525">
+                              <a:noFill/>
+                              <a:miter lim="800000"/>
+                              <a:headEnd/>
+                              <a:tailEnd/>
+                            </a:ln>
+                          </wps:spPr>
+                          <wps:txbx>
+                            <w:txbxContent>
+                              <w:p>
+                                <w:pPr>
+                                  <w:pStyle w:val="NoSpacing"/>
+                                  <w:jc w:val="right"/>
+                                  <w:rPr>
+                                    <w:color w:val="4472C4" w:themeColor="accent1"/>
+                                    <w:sz w:val="28"/>
+                                    <w:szCs w:val="28"/>
+                                    <w:lang w:val="en-GB"/>
+                                  </w:rPr>
+                                </w:pPr>
+                                <w:r>
+                                  <w:rPr>
+                                    <w:color w:val="4472C4" w:themeColor="accent1"/>
+                                    <w:sz w:val="28"/>
+                                    <w:szCs w:val="28"/>
+                                    <w:lang w:val="en-GB"/>
+                                  </w:rPr>
+                                  <w:t>Client</w:t>
+                                </w:r>
+                              </w:p>
+                              <w:p>
+                                <w:pPr>
+                                  <w:pStyle w:val="NoSpacing"/>
+                                  <w:jc w:val="right"/>
+                                  <w:rPr>
+                                    <w:color w:val="4472C4" w:themeColor="accent1"/>
+                                    <w:sz w:val="28"/>
+                                    <w:szCs w:val="28"/>
+                                    <w:lang w:val="en-GB"/>
+                                  </w:rPr>
+                                </w:pPr>
+                              </w:p>
+                            </w:txbxContent>
+                          </wps:txbx>
+                          <wps:bodyPr rot="0" vert="horz" wrap="square" lIns="91440" tIns="45720" rIns="91440" bIns="45720" anchor="t" anchorCtr="0">
+                            <a:spAutoFit/>
+                          </wps:bodyPr>
+                        </wps:wsp>
+                      </a:graphicData>
+                    </a:graphic>
+                    <wp14:sizeRelH relativeFrom="margin">
+                      <wp14:pctWidth>40000</wp14:pctWidth>
+                    </wp14:sizeRelH>
+                    <wp14:sizeRelV relativeFrom="margin">
+                      <wp14:pctHeight>20000</wp14:pctHeight>
+                    </wp14:sizeRelV>
+                  </wp:anchor>
+                </w:drawing>
+              </mc:Choice>
+              <mc:Fallback>
+                <w:pict>
+                  <v:shape w14:anchorId="3A7C1CB5" id="Text Box 217" o:spid="_x0000_s1027" type="#_x0000_t202" style="position:absolute;margin-left:134.7pt;margin-top:531.4pt;width:185.9pt;height:110.6pt;z-index:251662336;visibility:visible;mso-wrap-style:square;mso-width-percent:400;mso-height-percent:200;mso-wrap-distance-left:9pt;mso-wrap-distance-top:3.6pt;mso-wrap-distance-right:9pt;mso-wrap-distance-bottom:3.6pt;mso-position-horizontal:right;mso-position-horizontal-relative:margin;mso-position-vertical:absolute;mso-position-vertical-relative:text;mso-width-percent:400;mso-height-percent:200;mso-width-relative:margin;mso-height-relative:margin;v-text-anchor:top" o:gfxdata="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" filled="f" stroked="f">
+                    <v:textbox style="mso-fit-shape-to-text:t">
+                      <w:txbxContent>
+                        <w:p>
+                          <w:pPr>
+                            <w:pStyle w:val="NoSpacing"/>
+                            <w:jc w:val="right"/>
+                            <w:rPr>
+                              <w:color w:val="4472C4" w:themeColor="accent1"/>
+                              <w:sz w:val="28"/>
+                              <w:szCs w:val="28"/>
+                              <w:lang w:val="en-GB"/>
+                            </w:rPr>
+                          </w:pPr>
+                          <w:r>
+                            <w:rPr>
+                              <w:color w:val="4472C4" w:themeColor="accent1"/>
+                              <w:sz w:val="28"/>
+                              <w:szCs w:val="28"/>
+                              <w:lang w:val="en-GB"/>
+                            </w:rPr>
+                            <w:t>Client</w:t>
+                          </w:r>
+                        </w:p>
+                        <w:p>
+                          <w:pPr>
+                            <w:pStyle w:val="NoSpacing"/>
+                            <w:jc w:val="right"/>
+                            <w:rPr>
+                              <w:color w:val="4472C4" w:themeColor="accent1"/>
+                              <w:sz w:val="28"/>
+                              <w:szCs w:val="28"/>
+                              <w:lang w:val="en-GB"/>
+                            </w:rPr>
+                          </w:pPr>
+                        </w:p>
+                      </w:txbxContent>
+                    </v:textbox>
+                    <w10:wrap type="square" anchorx="margin"/>
+                  </v:shape>
+                </w:pict>
+              </mc:Fallback>
+            </mc:AlternateContent>
+          </w:r>
+          <w:r>
+            <w:rPr>
+              <w:noProof/>
+            </w:rPr>
+            <mc:AlternateContent>
+              <mc:Choice Requires="wps">
+                <w:drawing>
+                  <wp:anchor distT="0" distB="0" distL="114300" distR="114300" simplePos="0" relativeHeight="251659264" behindDoc="0" locked="0" layoutInCell="1" allowOverlap="1" wp14:anchorId="55786403" wp14:editId="06A1BB4F">
+                    <wp:simplePos x="0" y="0"/>
+                    <wp:positionH relativeFrom="page">
+                      <wp:align>center</wp:align>
+                    </wp:positionH>
+                    <mc:AlternateContent>
+                      <mc:Choice Requires="wp14">
+                        <wp:positionV relativeFrom="page">
+                          <wp14:pctPosVOffset>30000</wp14:pctPosVOffset>
+                        </wp:positionV>
+                      </mc:Choice>
+                      <mc:Fallback>
+                        <wp:positionV relativeFrom="page">
+                          <wp:posOffset>3207385</wp:posOffset>
+                        </wp:positionV>
+                      </mc:Fallback>
+                    </mc:AlternateContent>
+                    <wp:extent cx="7315200" cy="3451860"/>
+                    <wp:effectExtent l="0" t="0" r="0" b="15240"/>
+                    <wp:wrapSquare wrapText="bothSides"/>
+                    <wp:docPr id="154" name="Text Box 154"/>
+                    <wp:cNvGraphicFramePr/>
+                    <a:graphic xmlns:a="http://schemas.openxmlformats.org/drawingml/2006/main">
+                      <a:graphicData uri="http://schemas.microsoft.com/office/word/2010/wordprocessingShape">
+                        <wps:wsp>
+                          <wps:cNvSpPr txBox="1"/>
+                          <wps:spPr>
+                            <a:xfrm>
+                              <a:off x="0" y="0"/>
+                              <a:ext cx="7315200" cy="3451860"/>
+                            </a:xfrm>
+                            <a:prstGeom prst="rect">
+                              <a:avLst/>
+                            </a:prstGeom>
+                            <a:noFill/>
+                            <a:ln w="6350">
+                              <a:noFill/>
+                            </a:ln>
+                            <a:effectLst/>
+                          </wps:spPr>
+                          <wps:style>
+                            <a:lnRef idx="0">
+                              <a:schemeClr val="accent1"/>
+                            </a:lnRef>
+                            <a:fillRef idx="0">
+                              <a:schemeClr val="accent1"/>
+                            </a:fillRef>
+                            <a:effectRef idx="0">
+                              <a:schemeClr val="accent1"/>
+                            </a:effectRef>
+                            <a:fontRef idx="minor">
+                              <a:schemeClr val="dk1"/>
+                            </a:fontRef>
+                          </wps:style>
+                          <wps:txbx>
+                            <w:txbxContent>
+                              <w:p>
+                                <w:pPr>
+                                  <w:jc w:val="right"/>
+                                  <w:rPr>
+                                    <w:color w:val="4472C4" w:themeColor="accent1"/>
+                                    <w:sz w:val="64"/>
+                                    <w:szCs w:val="64"/>
+                                  </w:rPr>
+                                </w:pPr>
+                                <w:sdt>
+                                  <w:sdtPr>
+                                    <w:rPr>
+                                      <w:color w:val="4472C4" w:themeColor="accent1"/>
+                                      <w:sz w:val="64"/>
+                                      <w:szCs w:val="64"/>
+                                    </w:rPr>
+                                    <w:alias w:val="Titel"/>
+                                    <w:tag w:val=""/>
+                                    <w:id w:val="630141079"/>
+                                    <w:dataBinding w:prefixMappings="xmlns:ns0='http://purl.org/dc/elements/1.1/' xmlns:ns1='http://schemas.openxmlformats.org/package/2006/metadata/core-properties' " w:xpath="/ns1:coreProperties[1]/ns0:title[1]" w:storeItemID="{6C3C8BC8-F283-45AE-878A-BAB7291924A1}"/>
+                                    <w:text w:multiLine="1"/>
+                                  </w:sdtPr>
+                                  <w:sdtContent>
+                                    <w:r>
+                                      <w:rPr>
+                                        <w:color w:val="4472C4" w:themeColor="accent1"/>
+                                        <w:sz w:val="64"/>
+                                        <w:szCs w:val="64"/>
+                                      </w:rPr>
+                                      <w:t>Planning</w:t>
+                                    </w:r>
+                                  </w:sdtContent>
+                                </w:sdt>
+                              </w:p>
+                            </w:txbxContent>
+                          </wps:txbx>
+                          <wps:bodyPr rot="0" spcFirstLastPara="0" vertOverflow="overflow" horzOverflow="overflow" vert="horz" wrap="square" lIns="1600200" tIns="0" rIns="685800" bIns="0" numCol="1" spcCol="0" rtlCol="0" fromWordArt="0" anchor="b" anchorCtr="0" forceAA="0" compatLnSpc="1">
+                            <a:prstTxWarp prst="textNoShape">
+                              <a:avLst/>
+                            </a:prstTxWarp>
+                            <a:noAutofit/>
+                          </wps:bodyPr>
+                        </wps:wsp>
+                      </a:graphicData>
+                    </a:graphic>
+                    <wp14:sizeRelH relativeFrom="page">
+                      <wp14:pctWidth>94100</wp14:pctWidth>
+                    </wp14:sizeRelH>
+                    <wp14:sizeRelV relativeFrom="page">
+                      <wp14:pctHeight>0</wp14:pctHeight>
+                    </wp14:sizeRelV>
+                  </wp:anchor>
+                </w:drawing>
+              </mc:Choice>
+              <mc:Fallback>
+                <w:pict>
+                  <v:shape w14:anchorId="55786403" id="Text Box 154" o:spid="_x0000_s1028" type="#_x0000_t202" style="position:absolute;margin-left:0;margin-top:0;width:8in;height:271.8pt;z-index:251659264;visibility:visible;mso-wrap-style:square;mso-width-percent:941;mso-height-percent:0;mso-top-percent:300;mso-wrap-distance-left:9pt;mso-wrap-distance-top:0;mso-wrap-distance-right:9pt;mso-wrap-distance-bottom:0;mso-position-horizontal:center;mso-position-horizontal-relative:page;mso-position-vertical-relative:page;mso-width-percent:941;mso-height-percent:0;mso-top-percent:300;mso-width-relative:page;mso-height-relative:page;v-text-anchor:bottom" o:gfxdata="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" filled="f" stroked="f" strokeweight=".5pt">
+                    <v:textbox inset="126pt,0,54pt,0">
+                      <w:txbxContent>
+                        <w:p>
+                          <w:pPr>
+                            <w:jc w:val="right"/>
+                            <w:rPr>
+                              <w:color w:val="4472C4" w:themeColor="accent1"/>
+                              <w:sz w:val="64"/>
+                              <w:szCs w:val="64"/>
+                            </w:rPr>
+                          </w:pPr>
+                          <w:sdt>
+                            <w:sdtPr>
+                              <w:rPr>
+                                <w:color w:val="4472C4" w:themeColor="accent1"/>
+                                <w:sz w:val="64"/>
+                                <w:szCs w:val="64"/>
+                              </w:rPr>
+                              <w:alias w:val="Titel"/>
+                              <w:tag w:val=""/>
+                              <w:id w:val="630141079"/>
+                              <w:dataBinding w:prefixMappings="xmlns:ns0='http://purl.org/dc/elements/1.1/' xmlns:ns1='http://schemas.openxmlformats.org/package/2006/metadata/core-properties' " w:xpath="/ns1:coreProperties[1]/ns0:title[1]" w:storeItemID="{6C3C8BC8-F283-45AE-878A-BAB7291924A1}"/>
+                              <w:text w:multiLine="1"/>
+                            </w:sdtPr>
+                            <w:sdtContent>
+                              <w:r>
+                                <w:rPr>
+                                  <w:color w:val="4472C4" w:themeColor="accent1"/>
+                                  <w:sz w:val="64"/>
+                                  <w:szCs w:val="64"/>
+                                </w:rPr>
+                                <w:t>Planning</w:t>
+                              </w:r>
+                            </w:sdtContent>
+                          </w:sdt>
+                        </w:p>
+                      </w:txbxContent>
+                    </v:textbox>
+                    <w10:wrap type="square" anchorx="page" anchory="page"/>
+                  </v:shape>
+                </w:pict>
+              </mc:Fallback>
+            </mc:AlternateContent>
+          </w:r>
+          <w:r>
+            <w:rPr>
+              <w:noProof/>
+            </w:rPr>
+            <mc:AlternateContent>
+              <mc:Choice Requires="wps">
+                <w:drawing>
+                  <wp:anchor distT="0" distB="0" distL="114300" distR="114300" simplePos="0" relativeHeight="251660288" behindDoc="0" locked="0" layoutInCell="1" allowOverlap="1" wp14:anchorId="059B6E9D" wp14:editId="36EF3741">
+                    <wp:simplePos x="0" y="0"/>
+                    <wp:positionH relativeFrom="margin">
+                      <wp:align>center</wp:align>
+                    </wp:positionH>
+                    <wp:positionV relativeFrom="page">
+                      <wp:posOffset>7179945</wp:posOffset>
+                    </wp:positionV>
+                    <wp:extent cx="7315200" cy="1009650"/>
+                    <wp:effectExtent l="0" t="0" r="0" b="2540"/>
+                    <wp:wrapSquare wrapText="bothSides"/>
+                    <wp:docPr id="153" name="Text Box 153"/>
+                    <wp:cNvGraphicFramePr/>
+                    <a:graphic xmlns:a="http://schemas.openxmlformats.org/drawingml/2006/main">
+                      <a:graphicData uri="http://schemas.microsoft.com/office/word/2010/wordprocessingShape">
+                        <wps:wsp>
+                          <wps:cNvSpPr txBox="1"/>
+                          <wps:spPr>
+                            <a:xfrm>
+                              <a:off x="0" y="0"/>
+                              <a:ext cx="7315200" cy="1009650"/>
+                            </a:xfrm>
+                            <a:prstGeom prst="rect">
+                              <a:avLst/>
+                            </a:prstGeom>
+                            <a:noFill/>
+                            <a:ln w="6350">
+                              <a:noFill/>
+                            </a:ln>
+                            <a:effectLst/>
+                          </wps:spPr>
+                          <wps:style>
+                            <a:lnRef idx="0">
+                              <a:schemeClr val="accent1"/>
+                            </a:lnRef>
+                            <a:fillRef idx="0">
+                              <a:schemeClr val="accent1"/>
+                            </a:fillRef>
+                            <a:effectRef idx="0">
+                              <a:schemeClr val="accent1"/>
+                            </a:effectRef>
+                            <a:fontRef idx="minor">
+                              <a:schemeClr val="dk1"/>
+                            </a:fontRef>
+                          </wps:style>
+                          <wps:txbx>
+                            <w:txbxContent>
+                              <w:p>
+                                <w:pPr>
+                                  <w:pStyle w:val="NoSpacing"/>
+                                  <w:jc w:val="right"/>
+                                  <w:rPr>
+                                    <w:color w:val="4472C4" w:themeColor="accent1"/>
+                                    <w:sz w:val="36"/>
+                                    <w:szCs w:val="36"/>
+                                    <w:lang w:val="en-GB"/>
+                                  </w:rPr>
+                                </w:pPr>
+                                <w:r>
+                                  <w:rPr>
+                                    <w:color w:val="4472C4" w:themeColor="accent1"/>
+                                    <w:sz w:val="36"/>
+                                    <w:szCs w:val="36"/>
+                                    <w:lang w:val="en-GB"/>
+                                  </w:rPr>
+                                  <w:t xml:space="preserve">Christopher </w:t>
+                                </w:r>
+                                <w:proofErr w:type="spellStart"/>
+                                <w:r>
+                                  <w:rPr>
+                                    <w:color w:val="4472C4" w:themeColor="accent1"/>
+                                    <w:sz w:val="36"/>
+                                    <w:szCs w:val="36"/>
+                                    <w:lang w:val="en-GB"/>
+                                  </w:rPr>
+                                  <w:t>Sulistiyo</w:t>
+                                </w:r>
+                                <w:proofErr w:type="spellEnd"/>
+                                <w:r>
+                                  <w:rPr>
+                                    <w:color w:val="4472C4" w:themeColor="accent1"/>
+                                    <w:sz w:val="36"/>
+                                    <w:szCs w:val="36"/>
+                                    <w:lang w:val="en-GB"/>
+                                  </w:rPr>
+                                  <w:t xml:space="preserve"> (4850025)</w:t>
+                                </w:r>
+                              </w:p>
+                              <w:p>
+                                <w:pPr>
+                                  <w:pStyle w:val="NoSpacing"/>
+                                  <w:jc w:val="right"/>
+                                  <w:rPr>
+                                    <w:color w:val="4472C4" w:themeColor="accent1"/>
+                                    <w:sz w:val="36"/>
+                                    <w:szCs w:val="36"/>
+                                    <w:lang w:val="en-GB"/>
+                                  </w:rPr>
+                                </w:pPr>
+                              </w:p>
+                              <w:sdt>
+                                <w:sdtPr>
+                                  <w:rPr>
+                                    <w:color w:val="404040" w:themeColor="text1" w:themeTint="BF"/>
+                                    <w:sz w:val="28"/>
+                                    <w:szCs w:val="28"/>
+                                  </w:rPr>
+                                  <w:alias w:val="Untertitel"/>
+                                  <w:tag w:val=""/>
+                                  <w:id w:val="1759551507"/>
+                                  <w:dataBinding w:prefixMappings="xmlns:ns0='http://purl.org/dc/elements/1.1/' xmlns:ns1='http://schemas.openxmlformats.org/package/2006/metadata/core-properties' " w:xpath="/ns1:coreProperties[1]/ns0:subject[1]" w:storeItemID="{6C3C8BC8-F283-45AE-878A-BAB7291924A1}"/>
+                                  <w:text/>
+                                </w:sdtPr>
+                                <w:sdtContent>
+                                  <w:p>
+                                    <w:pPr>
+                                      <w:jc w:val="right"/>
+                                      <w:rPr>
+                                        <w:smallCaps/>
+                                        <w:color w:val="404040" w:themeColor="text1" w:themeTint="BF"/>
+                                        <w:sz w:val="28"/>
+                                        <w:szCs w:val="28"/>
+                                      </w:rPr>
+                                    </w:pPr>
+                                    <w:r>
+                                      <w:rPr>
+                                        <w:color w:val="404040" w:themeColor="text1" w:themeTint="BF"/>
+                                        <w:sz w:val="28"/>
+                                        <w:szCs w:val="28"/>
+                                      </w:rPr>
+                                      <w:t>Christopher.sulistiyo@student.nhlstenden.com</w:t>
+                                    </w:r>
+                                  </w:p>
+                                </w:sdtContent>
+                              </w:sdt>
+                              <w:p>
+                                <w:pPr>
+                                  <w:pStyle w:val="NoSpacing"/>
+                                  <w:jc w:val="right"/>
+                                  <w:rPr>
+                                    <w:color w:val="595959" w:themeColor="text1" w:themeTint="A6"/>
+                                    <w:sz w:val="20"/>
+                                    <w:szCs w:val="20"/>
+                                    <w:lang w:val="en-GB"/>
+                                  </w:rPr>
+                                </w:pPr>
+                                <w:r>
+                                  <w:rPr>
+                                    <w:color w:val="595959" w:themeColor="text1" w:themeTint="A6"/>
+                                    <w:sz w:val="20"/>
+                                    <w:szCs w:val="20"/>
+                                    <w:lang w:val="en-GB"/>
+                                  </w:rPr>
+                                  <w:t>ICT &amp; IC Information Technology Department Emmen</w:t>
+                                </w:r>
+                                <w:sdt>
+                                  <w:sdtPr>
+                                    <w:rPr>
+                                      <w:color w:val="595959" w:themeColor="text1" w:themeTint="A6"/>
+                                      <w:sz w:val="20"/>
+                                      <w:szCs w:val="20"/>
+                                      <w:lang w:val="en-GB"/>
+                                    </w:rPr>
+                                    <w:alias w:val="Exposee"/>
+                                    <w:tag w:val=""/>
+                                    <w:id w:val="1375273687"/>
+                                    <w:showingPlcHdr/>
+                                    <w:dataBinding w:prefixMappings="xmlns:ns0='http://schemas.microsoft.com/office/2006/coverPageProps' " w:xpath="/ns0:CoverPageProperties[1]/ns0:Abstract[1]" w:storeItemID="{55AF091B-3C7A-41E3-B477-F2FDAA23CFDA}"/>
+                                    <w:text w:multiLine="1"/>
+                                  </w:sdtPr>
+                                  <w:sdtContent>
+                                    <w:r>
+                                      <w:rPr>
+                                        <w:color w:val="595959" w:themeColor="text1" w:themeTint="A6"/>
+                                        <w:sz w:val="20"/>
+                                        <w:szCs w:val="20"/>
+                                        <w:lang w:val="en-GB"/>
+                                      </w:rPr>
+                                      <w:t xml:space="preserve">     </w:t>
+                                    </w:r>
+                                  </w:sdtContent>
+                                </w:sdt>
+                              </w:p>
+                            </w:txbxContent>
+                          </wps:txbx>
+                          <wps:bodyPr rot="0" spcFirstLastPara="0" vertOverflow="overflow" horzOverflow="overflow" vert="horz" wrap="square" lIns="1600200" tIns="0" rIns="685800" bIns="0" numCol="1" spcCol="0" rtlCol="0" fromWordArt="0" anchor="t" anchorCtr="0" forceAA="0" compatLnSpc="1">
+                            <a:prstTxWarp prst="textNoShape">
+                              <a:avLst/>
+                            </a:prstTxWarp>
+                            <a:spAutoFit/>
+                          </wps:bodyPr>
+                        </wps:wsp>
+                      </a:graphicData>
+                    </a:graphic>
+                    <wp14:sizeRelH relativeFrom="page">
+                      <wp14:pctWidth>94100</wp14:pctWidth>
+                    </wp14:sizeRelH>
+                    <wp14:sizeRelV relativeFrom="page">
+                      <wp14:pctHeight>10000</wp14:pctHeight>
+                    </wp14:sizeRelV>
+                  </wp:anchor>
+                </w:drawing>
+              </mc:Choice>
+              <mc:Fallback>
+                <w:pict>
+                  <v:shape w14:anchorId="059B6E9D" id="Text Box 153" o:spid="_x0000_s1029" type="#_x0000_t202" style="position:absolute;margin-left:0;margin-top:565.35pt;width:8in;height:79.5pt;z-index:251660288;visibility:visible;mso-wrap-style:square;mso-width-percent:941;mso-height-percent:100;mso-wrap-distance-left:9pt;mso-wrap-distance-top:0;mso-wrap-distance-right:9pt;mso-wrap-distance-bottom:0;mso-position-horizontal:center;mso-position-horizontal-relative:margin;mso-position-vertical:absolute;mso-position-vertical-relative:page;mso-width-percent:941;mso-height-percent:100;mso-width-relative:page;mso-height-relative:page;v-text-anchor:top" o:gfxdata="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" filled="f" stroked="f" strokeweight=".5pt">
+                    <v:textbox style="mso-fit-shape-to-text:t" inset="126pt,0,54pt,0">
+                      <w:txbxContent>
+                        <w:p>
+                          <w:pPr>
+                            <w:pStyle w:val="NoSpacing"/>
+                            <w:jc w:val="right"/>
+                            <w:rPr>
+                              <w:color w:val="4472C4" w:themeColor="accent1"/>
+                              <w:sz w:val="36"/>
+                              <w:szCs w:val="36"/>
+                              <w:lang w:val="en-GB"/>
+                            </w:rPr>
+                          </w:pPr>
+                          <w:r>
+                            <w:rPr>
+                              <w:color w:val="4472C4" w:themeColor="accent1"/>
+                              <w:sz w:val="36"/>
+                              <w:szCs w:val="36"/>
+                              <w:lang w:val="en-GB"/>
+                            </w:rPr>
+                            <w:t xml:space="preserve">Christopher </w:t>
+                          </w:r>
+                          <w:proofErr w:type="spellStart"/>
+                          <w:r>
+                            <w:rPr>
+                              <w:color w:val="4472C4" w:themeColor="accent1"/>
+                              <w:sz w:val="36"/>
+                              <w:szCs w:val="36"/>
+                              <w:lang w:val="en-GB"/>
+                            </w:rPr>
+                            <w:t>Sulistiyo</w:t>
+                          </w:r>
+                          <w:proofErr w:type="spellEnd"/>
+                          <w:r>
+                            <w:rPr>
+                              <w:color w:val="4472C4" w:themeColor="accent1"/>
+                              <w:sz w:val="36"/>
+                              <w:szCs w:val="36"/>
+                              <w:lang w:val="en-GB"/>
+                            </w:rPr>
+                            <w:t xml:space="preserve"> (4850025)</w:t>
+                          </w:r>
+                        </w:p>
+                        <w:p>
+                          <w:pPr>
+                            <w:pStyle w:val="NoSpacing"/>
+                            <w:jc w:val="right"/>
+                            <w:rPr>
+                              <w:color w:val="4472C4" w:themeColor="accent1"/>
+                              <w:sz w:val="36"/>
+                              <w:szCs w:val="36"/>
+                              <w:lang w:val="en-GB"/>
+                            </w:rPr>
+                          </w:pPr>
+                        </w:p>
+                        <w:sdt>
+                          <w:sdtPr>
+                            <w:rPr>
+                              <w:color w:val="404040" w:themeColor="text1" w:themeTint="BF"/>
+                              <w:sz w:val="28"/>
+                              <w:szCs w:val="28"/>
+                            </w:rPr>
+                            <w:alias w:val="Untertitel"/>
+                            <w:tag w:val=""/>
+                            <w:id w:val="1759551507"/>
+                            <w:dataBinding w:prefixMappings="xmlns:ns0='http://purl.org/dc/elements/1.1/' xmlns:ns1='http://schemas.openxmlformats.org/package/2006/metadata/core-properties' " w:xpath="/ns1:coreProperties[1]/ns0:subject[1]" w:storeItemID="{6C3C8BC8-F283-45AE-878A-BAB7291924A1}"/>
+                            <w:text/>
+                          </w:sdtPr>
+                          <w:sdtContent>
+                            <w:p>
+                              <w:pPr>
+                                <w:jc w:val="right"/>
+                                <w:rPr>
+                                  <w:smallCaps/>
+                                  <w:color w:val="404040" w:themeColor="text1" w:themeTint="BF"/>
+                                  <w:sz w:val="28"/>
+                                  <w:szCs w:val="28"/>
+                                </w:rPr>
+                              </w:pPr>
+                              <w:r>
+                                <w:rPr>
+                                  <w:color w:val="404040" w:themeColor="text1" w:themeTint="BF"/>
+                                  <w:sz w:val="28"/>
+                                  <w:szCs w:val="28"/>
+                                </w:rPr>
+                                <w:t>Christopher.sulistiyo@student.nhlstenden.com</w:t>
+                              </w:r>
+                            </w:p>
+                          </w:sdtContent>
+                        </w:sdt>
+                        <w:p>
+                          <w:pPr>
+                            <w:pStyle w:val="NoSpacing"/>
+                            <w:jc w:val="right"/>
+                            <w:rPr>
+                              <w:color w:val="595959" w:themeColor="text1" w:themeTint="A6"/>
+                              <w:sz w:val="20"/>
+                              <w:szCs w:val="20"/>
+                              <w:lang w:val="en-GB"/>
+                            </w:rPr>
+                          </w:pPr>
+                          <w:r>
+                            <w:rPr>
+                              <w:color w:val="595959" w:themeColor="text1" w:themeTint="A6"/>
+                              <w:sz w:val="20"/>
+                              <w:szCs w:val="20"/>
+                              <w:lang w:val="en-GB"/>
+                            </w:rPr>
+                            <w:t>ICT &amp; IC Information Technology Department Emmen</w:t>
+                          </w:r>
+                          <w:sdt>
+                            <w:sdtPr>
+                              <w:rPr>
+                                <w:color w:val="595959" w:themeColor="text1" w:themeTint="A6"/>
+                                <w:sz w:val="20"/>
+                                <w:szCs w:val="20"/>
+                                <w:lang w:val="en-GB"/>
+                              </w:rPr>
+                              <w:alias w:val="Exposee"/>
+                              <w:tag w:val=""/>
+                              <w:id w:val="1375273687"/>
+                              <w:showingPlcHdr/>
+                              <w:dataBinding w:prefixMappings="xmlns:ns0='http://schemas.microsoft.com/office/2006/coverPageProps' " w:xpath="/ns0:CoverPageProperties[1]/ns0:Abstract[1]" w:storeItemID="{55AF091B-3C7A-41E3-B477-F2FDAA23CFDA}"/>
+                              <w:text w:multiLine="1"/>
+                            </w:sdtPr>
+                            <w:sdtContent>
+                              <w:r>
+                                <w:rPr>
+                                  <w:color w:val="595959" w:themeColor="text1" w:themeTint="A6"/>
+                                  <w:sz w:val="20"/>
+                                  <w:szCs w:val="20"/>
+                                  <w:lang w:val="en-GB"/>
+                                </w:rPr>
+                                <w:t xml:space="preserve">     </w:t>
+                              </w:r>
+                            </w:sdtContent>
+                          </w:sdt>
+                        </w:p>
+                      </w:txbxContent>
+                    </v:textbox>
+                    <w10:wrap type="square" anchorx="margin" anchory="page"/>
+                  </v:shape>
+                </w:pict>
+              </mc:Fallback>
+            </mc:AlternateContent>
+          </w:r>
+          <w:r>
+            <w:rPr>
+              <w:noProof/>
+            </w:rPr>
+            <mc:AlternateContent>
+              <mc:Choice Requires="wps">
+                <w:drawing>
+                  <wp:anchor distT="45720" distB="45720" distL="114300" distR="114300" simplePos="0" relativeHeight="251664384" behindDoc="0" locked="0" layoutInCell="1" allowOverlap="1" wp14:anchorId="122797A0" wp14:editId="13F094E4">
+                    <wp:simplePos x="0" y="0"/>
+                    <wp:positionH relativeFrom="margin">
+                      <wp:align>left</wp:align>
+                    </wp:positionH>
+                    <wp:positionV relativeFrom="paragraph">
+                      <wp:posOffset>7948930</wp:posOffset>
+                    </wp:positionV>
+                    <wp:extent cx="2360930" cy="1404620"/>
+                    <wp:effectExtent l="0" t="0" r="0" b="6350"/>
+                    <wp:wrapSquare wrapText="bothSides"/>
+                    <wp:docPr id="2" name="Text Box 2"/>
+                    <wp:cNvGraphicFramePr>
+                      <a:graphicFrameLocks xmlns:a="http://schemas.openxmlformats.org/drawingml/2006/main"/>
+                    </wp:cNvGraphicFramePr>
+                    <a:graphic xmlns:a="http://schemas.openxmlformats.org/drawingml/2006/main">
+                      <a:graphicData uri="http://schemas.microsoft.com/office/word/2010/wordprocessingShape">
+                        <wps:wsp>
+                          <wps:cNvSpPr txBox="1">
+                            <a:spLocks noChangeArrowheads="1"/>
+                          </wps:cNvSpPr>
+                          <wps:spPr bwMode="auto">
+                            <a:xfrm>
+                              <a:off x="0" y="0"/>
+                              <a:ext cx="2360930" cy="1404620"/>
+                            </a:xfrm>
+                            <a:prstGeom prst="rect">
+                              <a:avLst/>
+                            </a:prstGeom>
+                            <a:noFill/>
+                            <a:ln w="9525">
+                              <a:noFill/>
+                              <a:miter lim="800000"/>
+                              <a:headEnd/>
+                              <a:tailEnd/>
+                            </a:ln>
+                          </wps:spPr>
+                          <wps:txbx>
+                            <w:txbxContent>
+                              <w:p>
+                                <w:pPr>
+                                  <w:pStyle w:val="NoSpacing"/>
+                                  <w:rPr>
+                                    <w:color w:val="4472C4" w:themeColor="accent1"/>
+                                    <w:sz w:val="28"/>
+                                    <w:szCs w:val="28"/>
+                                    <w:lang w:val="en-GB"/>
+                                  </w:rPr>
+                                </w:pPr>
+                                <w:r>
+                                  <w:rPr>
+                                    <w:color w:val="4472C4" w:themeColor="accent1"/>
+                                    <w:sz w:val="28"/>
+                                    <w:szCs w:val="28"/>
+                                    <w:lang w:val="en-GB"/>
+                                  </w:rPr>
+                                  <w:t>Version 1.1 – 21/02/2024</w:t>
+                                </w:r>
+                              </w:p>
+                            </w:txbxContent>
+                          </wps:txbx>
+                          <wps:bodyPr rot="0" vert="horz" wrap="square" lIns="91440" tIns="45720" rIns="91440" bIns="45720" anchor="t" anchorCtr="0">
+                            <a:spAutoFit/>
+                          </wps:bodyPr>
+                        </wps:wsp>
+                      </a:graphicData>
+                    </a:graphic>
+                    <wp14:sizeRelH relativeFrom="margin">
+                      <wp14:pctWidth>40000</wp14:pctWidth>
+                    </wp14:sizeRelH>
+                    <wp14:sizeRelV relativeFrom="margin">
+                      <wp14:pctHeight>20000</wp14:pctHeight>
+                    </wp14:sizeRelV>
+                  </wp:anchor>
+                </w:drawing>
+              </mc:Choice>
+              <mc:Fallback>
+                <w:pict>
+                  <v:shape w14:anchorId="122797A0" id="Text Box 2" o:spid="_x0000_s1030" type="#_x0000_t202" style="position:absolute;margin-left:0;margin-top:625.9pt;width:185.9pt;height:110.6pt;z-index:251664384;visibility:visible;mso-wrap-style:square;mso-width-percent:400;mso-height-percent:200;mso-wrap-distance-left:9pt;mso-wrap-distance-top:3.6pt;mso-wrap-distance-right:9pt;mso-wrap-distance-bottom:3.6pt;mso-position-horizontal:left;mso-position-horizontal-relative:margin;mso-position-vertical:absolute;mso-position-vertical-relative:text;mso-width-percent:400;mso-height-percent:200;mso-width-relative:margin;mso-height-relative:margin;v-text-anchor:top" o:gfxdata="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" filled="f" stroked="f">
+                    <v:textbox style="mso-fit-shape-to-text:t">
+                      <w:txbxContent>
+                        <w:p>
+                          <w:pPr>
+                            <w:pStyle w:val="NoSpacing"/>
+                            <w:rPr>
+                              <w:color w:val="4472C4" w:themeColor="accent1"/>
+                              <w:sz w:val="28"/>
+                              <w:szCs w:val="28"/>
+                              <w:lang w:val="en-GB"/>
+                            </w:rPr>
+                          </w:pPr>
+                          <w:r>
+                            <w:rPr>
+                              <w:color w:val="4472C4" w:themeColor="accent1"/>
+                              <w:sz w:val="28"/>
+                              <w:szCs w:val="28"/>
+                              <w:lang w:val="en-GB"/>
+                            </w:rPr>
+                            <w:t>Version 1.1 – 21/02/2024</w:t>
+                          </w:r>
+                        </w:p>
+                      </w:txbxContent>
+                    </v:textbox>
+                    <w10:wrap type="square" anchorx="margin"/>
+                  </v:shape>
+                </w:pict>
+              </mc:Fallback>
+            </mc:AlternateContent>
+          </w:r>
+          <w:r>
+            <w:rPr>
+              <w:color w:val="4472C4" w:themeColor="accent1"/>
+              <w:sz w:val="48"/>
+              <w:szCs w:val="48"/>
+              <w:lang w:val="en-US"/>
+            </w:rPr>
+            <w:br w:type="page"/>
+          </w:r>
+        </w:p>
+      </w:sdtContent>
+    </w:sdt>
+    <w:p>
+      <w:pPr>
+        <w:spacing w:line="360" w:lineRule="auto"/>
+        <w:rPr>
+          <w:color w:val="4472C4" w:themeColor="accent1"/>
+          <w:sz w:val="48"/>
+          <w:szCs w:val="48"/>
+          <w:lang w:val="en-US"/>
+        </w:rPr>
+      </w:pPr>
+    </w:p>
+    <w:sdt>
+      <w:sdtPr>
+        <w:id w:val="1987658952"/>
+        <w:docPartObj>
+          <w:docPartGallery w:val="Table of Contents"/>
+          <w:docPartUnique/>
+        </w:docPartObj>
+      </w:sdtPr>
+      <w:sdtContent>
+        <w:p>
+          <w:pPr>
+            <w:pStyle w:val="TOC1"/>
+            <w:tabs>
+              <w:tab w:val="right" w:leader="dot" w:pos="9016"/>
+            </w:tabs>
+            <w:rPr>
+              <w:rFonts w:eastAsiaTheme="minorEastAsia" w:cstheme="minorBidi"/>
+              <w:b w:val="0"/>
+              <w:bCs w:val="0"/>
+              <w:caps w:val="0"/>
+              <w:noProof/>
+              <w:kern w:val="2"/>
+              <w:sz w:val="22"/>
+              <w:szCs w:val="22"/>
+              <w:lang w:eastAsia="en-GB"/>
+              <w14:ligatures w14:val="standardContextual"/>
+            </w:rPr>
+          </w:pPr>
+          <w:r>
+            <w:fldChar w:fldCharType="begin"/>
+          </w:r>
+          <w:r>
+            <w:instrText>TOC \o \z \u \h</w:instrText>
+          </w:r>
+          <w:r>
+            <w:fldChar w:fldCharType="separate"/>
+          </w:r>
+          <w:hyperlink w:anchor="_Toc158117229" w:history="1">
+            <w:r>
+              <w:rPr>
+                <w:rStyle w:val="Hyperlink"/>
+                <w:rFonts w:ascii="Calibri" w:eastAsia="Calibri" w:hAnsi="Calibri" w:cs="Calibri"/>
+                <w:noProof/>
+                <w:lang w:val="en-US"/>
+              </w:rPr>
+              <w:t>Version control</w:t>
+            </w:r>
+            <w:r>
+              <w:rPr>
+                <w:noProof/>
+                <w:webHidden/>
+              </w:rPr>
+              <w:tab/>
+            </w:r>
+            <w:r>
+              <w:rPr>
+                <w:noProof/>
+                <w:webHidden/>
+              </w:rPr>
+              <w:fldChar w:fldCharType="begin"/>
+            </w:r>
+            <w:r>
+              <w:rPr>
+                <w:noProof/>
+                <w:webHidden/>
+              </w:rPr>
+              <w:instrText xml:space="preserve"> PAGEREF _Toc158117229 \h </w:instrText>
+            </w:r>
+            <w:r>
+              <w:rPr>
+                <w:noProof/>
+                <w:webHidden/>
+              </w:rPr>
+            </w:r>
+            <w:r>
+              <w:rPr>
+                <w:noProof/>
+                <w:webHidden/>
+              </w:rPr>
+              <w:fldChar w:fldCharType="separate"/>
+            </w:r>
+            <w:r>
+              <w:rPr>
+                <w:noProof/>
+                <w:webHidden/>
+              </w:rPr>
+              <w:t>2</w:t>
+            </w:r>
+            <w:r>
+              <w:rPr>
+                <w:noProof/>
+                <w:webHidden/>
+              </w:rPr>
+              <w:fldChar w:fldCharType="end"/>
+            </w:r>
+          </w:hyperlink>
+        </w:p>
+        <w:p>
+          <w:pPr>
+            <w:pStyle w:val="TOC1"/>
+            <w:tabs>
+              <w:tab w:val="right" w:leader="dot" w:pos="9016"/>
+            </w:tabs>
+            <w:rPr>
+              <w:rFonts w:eastAsiaTheme="minorEastAsia" w:cstheme="minorBidi"/>
+              <w:b w:val="0"/>
+              <w:bCs w:val="0"/>
+              <w:caps w:val="0"/>
+              <w:noProof/>
+              <w:kern w:val="2"/>
+              <w:sz w:val="22"/>
+              <w:szCs w:val="22"/>
+              <w:lang w:eastAsia="en-GB"/>
+              <w14:ligatures w14:val="standardContextual"/>
+            </w:rPr>
+          </w:pPr>
+          <w:hyperlink w:anchor="_Toc158117230" w:history="1">
+            <w:r>
+              <w:rPr>
+                <w:rStyle w:val="Hyperlink"/>
+                <w:noProof/>
+                <w:lang w:val="en-US"/>
+              </w:rPr>
+              <w:t>Remarks</w:t>
+            </w:r>
+            <w:r>
+              <w:rPr>
+                <w:noProof/>
+                <w:webHidden/>
+              </w:rPr>
+              <w:tab/>
+            </w:r>
+            <w:r>
+              <w:rPr>
+                <w:noProof/>
+                <w:webHidden/>
+              </w:rPr>
+              <w:fldChar w:fldCharType="begin"/>
+            </w:r>
+            <w:r>
+              <w:rPr>
+                <w:noProof/>
+                <w:webHidden/>
+              </w:rPr>
+              <w:instrText xml:space="preserve"> PAGEREF _Toc158117230 \h </w:instrText>
+            </w:r>
+            <w:r>
+              <w:rPr>
+                <w:noProof/>
+                <w:webHidden/>
+              </w:rPr>
+            </w:r>
+            <w:r>
+              <w:rPr>
+                <w:noProof/>
+                <w:webHidden/>
+              </w:rPr>
+              <w:fldChar w:fldCharType="separate"/>
+            </w:r>
+            <w:r>
+              <w:rPr>
+                <w:noProof/>
+                <w:webHidden/>
+              </w:rPr>
+              <w:t>2</w:t>
+            </w:r>
+            <w:r>
+              <w:rPr>
+                <w:noProof/>
+                <w:webHidden/>
+              </w:rPr>
+              <w:fldChar w:fldCharType="end"/>
+            </w:r>
+          </w:hyperlink>
+        </w:p>
+        <w:p>
+          <w:pPr>
+            <w:pStyle w:val="TOC1"/>
+            <w:tabs>
+              <w:tab w:val="right" w:leader="dot" w:pos="9015"/>
+            </w:tabs>
+            <w:spacing w:line="360" w:lineRule="auto"/>
+            <w:rPr>
+              <w:rFonts w:ascii="Calibri" w:eastAsia="Calibri" w:hAnsi="Calibri" w:cs="Calibri"/>
+            </w:rPr>
+          </w:pPr>
+          <w:r>
+            <w:fldChar w:fldCharType="end"/>
+          </w:r>
+        </w:p>
+      </w:sdtContent>
+    </w:sdt>
+    <w:p>
+      <w:pPr>
+        <w:pStyle w:val="Heading1"/>
+        <w:spacing w:line="360" w:lineRule="auto"/>
+        <w:rPr>
+          <w:rFonts w:ascii="Calibri" w:eastAsia="Calibri" w:hAnsi="Calibri" w:cs="Calibri"/>
+          <w:lang w:val="en-US"/>
+        </w:rPr>
+      </w:pPr>
+      <w:bookmarkStart w:id="0" w:name="_Toc158117229"/>
+      <w:r>
+        <w:rPr>
+          <w:rFonts w:ascii="Calibri" w:eastAsia="Calibri" w:hAnsi="Calibri" w:cs="Calibri"/>
+          <w:lang w:val="en-US"/>
+        </w:rPr>
+        <w:t>Version control</w:t>
+      </w:r>
+      <w:bookmarkEnd w:id="0"/>
+    </w:p>
+    <w:tbl>
+      <w:tblPr>
+        <w:tblStyle w:val="TableGrid"/>
+        <w:tblW w:w="0" w:type="auto"/>
+        <w:tblLayout w:type="fixed"/>
+        <w:tblLook w:val="04A0" w:firstRow="1" w:lastRow="0" w:firstColumn="1" w:lastColumn="0" w:noHBand="0" w:noVBand="1"/>
+      </w:tblPr>
+      <w:tblGrid>
+        <w:gridCol w:w="3034"/>
+        <w:gridCol w:w="2787"/>
+        <w:gridCol w:w="3194"/>
+      </w:tblGrid>
+      <w:tr>
+        <w:tc>
+          <w:tcPr>
+            <w:tcW w:w="3034" w:type="dxa"/>
+          </w:tcPr>
+          <w:p>
+            <w:pPr>
+              <w:spacing w:line="360" w:lineRule="auto"/>
+              <w:jc w:val="center"/>
+              <w:rPr>
+                <w:rFonts w:ascii="Calibri" w:eastAsia="Calibri" w:hAnsi="Calibri" w:cs="Calibri"/>
+                <w:b/>
+                <w:bCs/>
+                <w:color w:val="000000" w:themeColor="text1"/>
+              </w:rPr>
+            </w:pPr>
+            <w:r>
+              <w:rPr>
+                <w:rFonts w:ascii="Calibri" w:eastAsia="Calibri" w:hAnsi="Calibri" w:cs="Calibri"/>
+                <w:b/>
+                <w:bCs/>
+                <w:color w:val="000000" w:themeColor="text1"/>
+                <w:lang w:val="en"/>
+              </w:rPr>
+              <w:t>Version</w:t>
+            </w:r>
+          </w:p>
+        </w:tc>
+        <w:tc>
+          <w:tcPr>
+            <w:tcW w:w="2787" w:type="dxa"/>
+          </w:tcPr>
+          <w:p>
+            <w:pPr>
+              <w:spacing w:line="360" w:lineRule="auto"/>
+              <w:jc w:val="center"/>
+              <w:rPr>
+                <w:rFonts w:ascii="Calibri" w:eastAsia="Calibri" w:hAnsi="Calibri" w:cs="Calibri"/>
+                <w:b/>
+                <w:bCs/>
+                <w:color w:val="000000" w:themeColor="text1"/>
+              </w:rPr>
+            </w:pPr>
+            <w:r>
+              <w:rPr>
+                <w:rFonts w:ascii="Calibri" w:eastAsia="Calibri" w:hAnsi="Calibri" w:cs="Calibri"/>
+                <w:b/>
+                <w:bCs/>
+                <w:color w:val="000000" w:themeColor="text1"/>
+                <w:lang w:val="en"/>
+              </w:rPr>
+              <w:t>Activities</w:t>
+            </w:r>
+          </w:p>
+        </w:tc>
+        <w:tc>
+          <w:tcPr>
+            <w:tcW w:w="3194" w:type="dxa"/>
+          </w:tcPr>
+          <w:p>
+            <w:pPr>
+              <w:spacing w:line="360" w:lineRule="auto"/>
+              <w:jc w:val="center"/>
+              <w:rPr>
+                <w:rFonts w:ascii="Calibri" w:eastAsia="Calibri" w:hAnsi="Calibri" w:cs="Calibri"/>
+                <w:b/>
+                <w:bCs/>
+                <w:color w:val="000000" w:themeColor="text1"/>
+              </w:rPr>
+            </w:pPr>
+            <w:r>
+              <w:rPr>
+                <w:rFonts w:ascii="Calibri" w:eastAsia="Calibri" w:hAnsi="Calibri" w:cs="Calibri"/>
+                <w:b/>
+                <w:bCs/>
+                <w:color w:val="000000" w:themeColor="text1"/>
+                <w:lang w:val="en"/>
+              </w:rPr>
+              <w:t>Date</w:t>
+            </w:r>
+          </w:p>
+        </w:tc>
+      </w:tr>
+      <w:tr>
+        <w:tc>
+          <w:tcPr>
+            <w:tcW w:w="3034" w:type="dxa"/>
+          </w:tcPr>
+          <w:p>
+            <w:pPr>
+              <w:spacing w:line="360" w:lineRule="auto"/>
+              <w:rPr>
+                <w:rFonts w:ascii="Calibri" w:eastAsia="Calibri" w:hAnsi="Calibri" w:cs="Calibri"/>
+                <w:color w:val="000000" w:themeColor="text1"/>
+              </w:rPr>
+            </w:pPr>
+            <w:r>
+              <w:rPr>
+                <w:rFonts w:ascii="Calibri" w:eastAsia="Calibri" w:hAnsi="Calibri" w:cs="Calibri"/>
+                <w:color w:val="000000" w:themeColor="text1"/>
+                <w:lang w:val="en"/>
+              </w:rPr>
+              <w:t>Initial version</w:t>
+            </w:r>
+            <w:r>
+              <w:rPr>
+                <w:rFonts w:ascii="Calibri" w:eastAsia="Calibri" w:hAnsi="Calibri" w:cs="Calibri"/>
+                <w:color w:val="000000" w:themeColor="text1"/>
+                <w:lang w:val="en"/>
+              </w:rPr>
+              <w:t xml:space="preserve"> 1.0</w:t>
+            </w:r>
+          </w:p>
+        </w:tc>
+        <w:tc>
+          <w:tcPr>
+            <w:tcW w:w="2787" w:type="dxa"/>
+          </w:tcPr>
+          <w:p>
+            <w:pPr>
+              <w:spacing w:line="360" w:lineRule="auto"/>
+              <w:rPr>
+                <w:rFonts w:ascii="Calibri" w:eastAsia="Calibri" w:hAnsi="Calibri" w:cs="Calibri"/>
+                <w:color w:val="000000" w:themeColor="text1"/>
+              </w:rPr>
+            </w:pPr>
+            <w:r>
+              <w:rPr>
+                <w:rFonts w:ascii="Calibri" w:eastAsia="Calibri" w:hAnsi="Calibri" w:cs="Calibri"/>
+                <w:color w:val="000000" w:themeColor="text1"/>
+                <w:lang w:val="en"/>
+              </w:rPr>
+              <w:t>Draft version</w:t>
+            </w:r>
+          </w:p>
+        </w:tc>
+        <w:tc>
+          <w:tcPr>
+            <w:tcW w:w="3194" w:type="dxa"/>
+          </w:tcPr>
+          <w:p>
+            <w:pPr>
+              <w:spacing w:line="360" w:lineRule="auto"/>
+              <w:rPr>
+                <w:rFonts w:ascii="Calibri" w:eastAsia="Calibri" w:hAnsi="Calibri" w:cs="Calibri"/>
+                <w:color w:val="000000" w:themeColor="text1"/>
+              </w:rPr>
+            </w:pPr>
+            <w:r>
+              <w:rPr>
+                <w:rFonts w:ascii="Calibri" w:eastAsia="Calibri" w:hAnsi="Calibri" w:cs="Calibri"/>
+                <w:color w:val="000000" w:themeColor="text1"/>
+                <w:lang w:val="en"/>
+              </w:rPr>
+              <w:t>06/02/2024</w:t>
+            </w:r>
+          </w:p>
+        </w:tc>
+      </w:tr>
+    </w:tbl>
+    <w:p>
+      <w:pPr>
+        <w:spacing w:line="360" w:lineRule="auto"/>
+        <w:rPr>
+          <w:rFonts w:ascii="Calibri" w:eastAsia="Calibri" w:hAnsi="Calibri" w:cs="Calibri"/>
+          <w:lang w:val="en-US"/>
+        </w:rPr>
+      </w:pPr>
+    </w:p>
+    <w:p>
+      <w:pPr>
+        <w:spacing w:line="360" w:lineRule="auto"/>
+        <w:rPr>
+          <w:rFonts w:ascii="Calibri" w:eastAsia="Calibri" w:hAnsi="Calibri" w:cs="Calibri"/>
+          <w:lang w:val="en-US"/>
+        </w:rPr>
+      </w:pPr>
+      <w:bookmarkStart w:id="1" w:name="_Toc158117230"/>
+      <w:r>
+        <w:rPr>
+          <w:rStyle w:val="Heading1Char"/>
+          <w:lang w:val="en-US"/>
+        </w:rPr>
+        <w:t>Remarks</w:t>
+      </w:r>
+      <w:bookmarkEnd w:id="1"/>
+    </w:p>
+    <w:p>
+      <w:pPr>
+        <w:spacing w:line="360" w:lineRule="auto"/>
+        <w:rPr>
+          <w:rFonts w:ascii="Calibri" w:eastAsia="Calibri" w:hAnsi="Calibri" w:cs="Calibri"/>
+          <w:lang w:val="en-US"/>
+        </w:rPr>
+      </w:pPr>
+      <w:r>
+        <w:rPr>
+          <w:rFonts w:ascii="Calibri" w:eastAsia="Calibri" w:hAnsi="Calibri" w:cs="Calibri"/>
+          <w:lang w:val="en-US"/>
+        </w:rPr>
+        <w:t>Any changes and new developments that have a significant impact on the project proceedings will be noted h</w:t>
+      </w:r>
+      <w:r>
+        <w:rPr>
+          <w:rFonts w:eastAsiaTheme="minorEastAsia"/>
+          <w:lang w:val="en-US"/>
+        </w:rPr>
+        <w:t>er</w:t>
+      </w:r>
+      <w:r>
+        <w:rPr>
+          <w:rFonts w:ascii="Calibri" w:eastAsia="Calibri" w:hAnsi="Calibri" w:cs="Calibri"/>
+          <w:lang w:val="en-US"/>
+        </w:rPr>
+        <w:t>e.</w:t>
+      </w:r>
+    </w:p>
+    <w:p>
+      <w:pPr>
+        <w:spacing w:line="360" w:lineRule="auto"/>
+        <w:rPr>
+          <w:rFonts w:asciiTheme="majorHAnsi" w:eastAsiaTheme="majorEastAsia" w:hAnsiTheme="majorHAnsi" w:cstheme="majorBidi"/>
+          <w:color w:val="2F5496" w:themeColor="accent1" w:themeShade="BF"/>
+          <w:sz w:val="32"/>
+          <w:szCs w:val="32"/>
+        </w:rPr>
+      </w:pPr>
+      <w:r>
+        <w:br w:type="page"/>
+      </w:r>
+    </w:p>
     <w:p/>
     <w:sectPr>
       <w:pgSz w:w="11906" w:h="16838"/>
@@ -185,7 +1966,7 @@
     <w:lsdException w:name="Table Web 2" w:semiHidden="1" w:unhideWhenUsed="1"/>
     <w:lsdException w:name="Table Web 3" w:semiHidden="1" w:unhideWhenUsed="1"/>
     <w:lsdException w:name="Balloon Text" w:semiHidden="1" w:unhideWhenUsed="1"/>
-    <w:lsdException w:name="Table Grid" w:uiPriority="39"/>
+    <w:lsdException w:name="Table Grid" w:uiPriority="59"/>
     <w:lsdException w:name="Table Theme" w:semiHidden="1" w:unhideWhenUsed="1"/>
     <w:lsdException w:name="Placeholder Text" w:semiHidden="1"/>
     <w:lsdException w:name="No Spacing" w:uiPriority="1" w:qFormat="1"/>
@@ -411,6 +2192,28 @@
   <w:style w:type="paragraph" w:default="1" w:styleId="Normal">
     <w:name w:val="Normal"/>
     <w:qFormat/>
+    <w:rsid w:val="004D4342"/>
+  </w:style>
+  <w:style w:type="paragraph" w:styleId="Heading1">
+    <w:name w:val="heading 1"/>
+    <w:basedOn w:val="Normal"/>
+    <w:next w:val="Normal"/>
+    <w:link w:val="Heading1Char"/>
+    <w:uiPriority w:val="9"/>
+    <w:qFormat/>
+    <w:rsid w:val="004D4342"/>
+    <w:pPr>
+      <w:keepNext/>
+      <w:keepLines/>
+      <w:spacing w:before="240" w:after="0"/>
+      <w:outlineLvl w:val="0"/>
+    </w:pPr>
+    <w:rPr>
+      <w:rFonts w:asciiTheme="majorHAnsi" w:eastAsiaTheme="majorEastAsia" w:hAnsiTheme="majorHAnsi" w:cstheme="majorBidi"/>
+      <w:color w:val="2F5496" w:themeColor="accent1" w:themeShade="BF"/>
+      <w:sz w:val="32"/>
+      <w:szCs w:val="32"/>
+    </w:rPr>
   </w:style>
   <w:style w:type="character" w:default="1" w:styleId="DefaultParagraphFont">
     <w:name w:val="Default Paragraph Font"/>
@@ -438,6 +2241,120 @@
     <w:uiPriority w:val="99"/>
     <w:semiHidden/>
     <w:unhideWhenUsed/>
+  </w:style>
+  <w:style w:type="character" w:customStyle="1" w:styleId="Heading1Char">
+    <w:name w:val="Heading 1 Char"/>
+    <w:basedOn w:val="DefaultParagraphFont"/>
+    <w:link w:val="Heading1"/>
+    <w:uiPriority w:val="9"/>
+    <w:rsid w:val="004D4342"/>
+    <w:rPr>
+      <w:rFonts w:asciiTheme="majorHAnsi" w:eastAsiaTheme="majorEastAsia" w:hAnsiTheme="majorHAnsi" w:cstheme="majorBidi"/>
+      <w:color w:val="2F5496" w:themeColor="accent1" w:themeShade="BF"/>
+      <w:sz w:val="32"/>
+      <w:szCs w:val="32"/>
+    </w:rPr>
+  </w:style>
+  <w:style w:type="table" w:styleId="TableGrid">
+    <w:name w:val="Table Grid"/>
+    <w:basedOn w:val="TableNormal"/>
+    <w:uiPriority w:val="59"/>
+    <w:rsid w:val="004D4342"/>
+    <w:pPr>
+      <w:spacing w:after="0" w:line="240" w:lineRule="auto"/>
+    </w:pPr>
+    <w:rPr>
+      <w:lang w:val="en-US"/>
+    </w:rPr>
+    <w:tblPr>
+      <w:tblBorders>
+        <w:top w:val="single" w:sz="4" w:space="0" w:color="000000" w:themeColor="text1"/>
+        <w:left w:val="single" w:sz="4" w:space="0" w:color="000000" w:themeColor="text1"/>
+        <w:bottom w:val="single" w:sz="4" w:space="0" w:color="000000" w:themeColor="text1"/>
+        <w:right w:val="single" w:sz="4" w:space="0" w:color="000000" w:themeColor="text1"/>
+        <w:insideH w:val="single" w:sz="4" w:space="0" w:color="000000" w:themeColor="text1"/>
+        <w:insideV w:val="single" w:sz="4" w:space="0" w:color="000000" w:themeColor="text1"/>
+      </w:tblBorders>
+    </w:tblPr>
+  </w:style>
+  <w:style w:type="paragraph" w:styleId="TOC1">
+    <w:name w:val="toc 1"/>
+    <w:basedOn w:val="Normal"/>
+    <w:next w:val="Normal"/>
+    <w:autoRedefine/>
+    <w:uiPriority w:val="39"/>
+    <w:unhideWhenUsed/>
+    <w:rsid w:val="004D4342"/>
+    <w:pPr>
+      <w:spacing w:before="120" w:after="120"/>
+    </w:pPr>
+    <w:rPr>
+      <w:rFonts w:cstheme="minorHAnsi"/>
+      <w:b/>
+      <w:bCs/>
+      <w:caps/>
+      <w:sz w:val="20"/>
+      <w:szCs w:val="20"/>
+    </w:rPr>
+  </w:style>
+  <w:style w:type="paragraph" w:styleId="TOC2">
+    <w:name w:val="toc 2"/>
+    <w:basedOn w:val="Normal"/>
+    <w:next w:val="Normal"/>
+    <w:autoRedefine/>
+    <w:uiPriority w:val="39"/>
+    <w:unhideWhenUsed/>
+    <w:rsid w:val="004D4342"/>
+    <w:pPr>
+      <w:tabs>
+        <w:tab w:val="right" w:leader="dot" w:pos="9016"/>
+      </w:tabs>
+      <w:spacing w:after="0" w:line="360" w:lineRule="auto"/>
+      <w:ind w:left="220"/>
+    </w:pPr>
+    <w:rPr>
+      <w:rFonts w:cstheme="minorHAnsi"/>
+      <w:i/>
+      <w:iCs/>
+      <w:smallCaps/>
+      <w:noProof/>
+      <w:sz w:val="20"/>
+      <w:szCs w:val="20"/>
+    </w:rPr>
+  </w:style>
+  <w:style w:type="character" w:styleId="Hyperlink">
+    <w:name w:val="Hyperlink"/>
+    <w:basedOn w:val="DefaultParagraphFont"/>
+    <w:uiPriority w:val="99"/>
+    <w:unhideWhenUsed/>
+    <w:rsid w:val="004D4342"/>
+    <w:rPr>
+      <w:color w:val="0563C1" w:themeColor="hyperlink"/>
+      <w:u w:val="single"/>
+    </w:rPr>
+  </w:style>
+  <w:style w:type="paragraph" w:styleId="NoSpacing">
+    <w:name w:val="No Spacing"/>
+    <w:link w:val="NoSpacingChar"/>
+    <w:uiPriority w:val="1"/>
+    <w:qFormat/>
+    <w:rsid w:val="004D4342"/>
+    <w:pPr>
+      <w:spacing w:after="0" w:line="240" w:lineRule="auto"/>
+    </w:pPr>
+    <w:rPr>
+      <w:lang w:val="en-US"/>
+    </w:rPr>
+  </w:style>
+  <w:style w:type="character" w:customStyle="1" w:styleId="NoSpacingChar">
+    <w:name w:val="No Spacing Char"/>
+    <w:basedOn w:val="DefaultParagraphFont"/>
+    <w:link w:val="NoSpacing"/>
+    <w:uiPriority w:val="1"/>
+    <w:rsid w:val="004D4342"/>
+    <w:rPr>
+      <w:lang w:val="en-US"/>
+    </w:rPr>
   </w:style>
 </w:styles>
 </file>

</xml_diff>